<commit_message>
Agregué emojis y preparé las diferentes instancias de los carteles
</commit_message>
<xml_diff>
--- a/carteles/Lista de carteles.docx
+++ b/carteles/Lista de carteles.docx
@@ -3,6 +3,9 @@
 <w:document xmlns:wpc="http://schemas.microsoft.com/office/word/2010/wordprocessingCanvas" xmlns:mc="http://schemas.openxmlformats.org/markup-compatibility/2006" xmlns:o="urn:schemas-microsoft-com:office:office" xmlns:r="http://schemas.openxmlformats.org/officeDocument/2006/relationships" xmlns:m="http://schemas.openxmlformats.org/officeDocument/2006/math" xmlns:v="urn:schemas-microsoft-com:vml" xmlns:wp14="http://schemas.microsoft.com/office/word/2010/wordprocessingDrawing" xmlns:wp="http://schemas.openxmlformats.org/drawingml/2006/wordprocessingDrawing" xmlns:w10="urn:schemas-microsoft-com:office:word" xmlns:w="http://schemas.openxmlformats.org/wordprocessingml/2006/main" xmlns:w14="http://schemas.microsoft.com/office/word/2010/wordml" xmlns:wpg="http://schemas.microsoft.com/office/word/2010/wordprocessingGroup" xmlns:wpi="http://schemas.microsoft.com/office/word/2010/wordprocessingInk" xmlns:wne="http://schemas.microsoft.com/office/word/2006/wordml" xmlns:wps="http://schemas.microsoft.com/office/word/2010/wordprocessingShape" mc:Ignorable="w14 wp14">
   <w:body>
     <w:p>
+      <w:pPr>
+        <w:pStyle w:val="Ttulo"/>
+      </w:pPr>
       <w:r>
         <w:t>Modales de diá</w:t>
       </w:r>
@@ -29,62 +32,15 @@
         <w:br/>
       </w:r>
       <w:r>
+        <w:rPr>
+          <w:noProof/>
+          <w:lang w:eastAsia="es-AR"/>
+        </w:rPr>
         <w:drawing>
           <wp:inline distT="0" distB="0" distL="0" distR="0" wp14:anchorId="326AE937" wp14:editId="4A81BD32">
             <wp:extent cx="3553321" cy="1314634"/>
             <wp:effectExtent l="0" t="0" r="0" b="0"/>
             <wp:docPr id="21" name="Imagen 21"/>
-            <wp:cNvGraphicFramePr>
-              <a:graphicFrameLocks xmlns:a="http://schemas.openxmlformats.org/drawingml/2006/main" noChangeAspect="1"/>
-            </wp:cNvGraphicFramePr>
-            <a:graphic xmlns:a="http://schemas.openxmlformats.org/drawingml/2006/main">
-              <a:graphicData uri="http://schemas.openxmlformats.org/drawingml/2006/picture">
-                <pic:pic xmlns:pic="http://schemas.openxmlformats.org/drawingml/2006/picture">
-                  <pic:nvPicPr>
-                    <pic:cNvPr id="0" name=""/>
-                    <pic:cNvPicPr/>
-                  </pic:nvPicPr>
-                  <pic:blipFill>
-                    <a:blip r:embed="rId5"/>
-                    <a:stretch>
-                      <a:fillRect/>
-                    </a:stretch>
-                  </pic:blipFill>
-                  <pic:spPr>
-                    <a:xfrm>
-                      <a:off x="0" y="0"/>
-                      <a:ext cx="3553321" cy="1314634"/>
-                    </a:xfrm>
-                    <a:prstGeom prst="rect">
-                      <a:avLst/>
-                    </a:prstGeom>
-                  </pic:spPr>
-                </pic:pic>
-              </a:graphicData>
-            </a:graphic>
-          </wp:inline>
-        </w:drawing>
-      </w:r>
-    </w:p>
-    <w:p/>
-    <w:p>
-      <w:r>
-        <w:t xml:space="preserve">Cerrar </w:t>
-      </w:r>
-      <w:proofErr w:type="spellStart"/>
-      <w:r>
-        <w:t>Sesiòn</w:t>
-      </w:r>
-      <w:proofErr w:type="spellEnd"/>
-      <w:r>
-        <w:br/>
-      </w:r>
-      <w:r>
-        <w:drawing>
-          <wp:inline distT="0" distB="0" distL="0" distR="0" wp14:anchorId="27E6331C" wp14:editId="4543757D">
-            <wp:extent cx="1867161" cy="1790950"/>
-            <wp:effectExtent l="0" t="0" r="0" b="0"/>
-            <wp:docPr id="9" name="Imagen 9"/>
             <wp:cNvGraphicFramePr>
               <a:graphicFrameLocks xmlns:a="http://schemas.openxmlformats.org/drawingml/2006/main" noChangeAspect="1"/>
             </wp:cNvGraphicFramePr>
@@ -104,6 +60,61 @@
                   <pic:spPr>
                     <a:xfrm>
                       <a:off x="0" y="0"/>
+                      <a:ext cx="3553321" cy="1314634"/>
+                    </a:xfrm>
+                    <a:prstGeom prst="rect">
+                      <a:avLst/>
+                    </a:prstGeom>
+                  </pic:spPr>
+                </pic:pic>
+              </a:graphicData>
+            </a:graphic>
+          </wp:inline>
+        </w:drawing>
+      </w:r>
+    </w:p>
+    <w:p/>
+    <w:p>
+      <w:r>
+        <w:t xml:space="preserve">Cerrar </w:t>
+      </w:r>
+      <w:proofErr w:type="spellStart"/>
+      <w:r>
+        <w:t>Sesiòn</w:t>
+      </w:r>
+      <w:proofErr w:type="spellEnd"/>
+      <w:r>
+        <w:br/>
+      </w:r>
+      <w:r>
+        <w:rPr>
+          <w:noProof/>
+          <w:lang w:eastAsia="es-AR"/>
+        </w:rPr>
+        <w:drawing>
+          <wp:inline distT="0" distB="0" distL="0" distR="0" wp14:anchorId="27E6331C" wp14:editId="4543757D">
+            <wp:extent cx="1867161" cy="1790950"/>
+            <wp:effectExtent l="0" t="0" r="0" b="0"/>
+            <wp:docPr id="9" name="Imagen 9"/>
+            <wp:cNvGraphicFramePr>
+              <a:graphicFrameLocks xmlns:a="http://schemas.openxmlformats.org/drawingml/2006/main" noChangeAspect="1"/>
+            </wp:cNvGraphicFramePr>
+            <a:graphic xmlns:a="http://schemas.openxmlformats.org/drawingml/2006/main">
+              <a:graphicData uri="http://schemas.openxmlformats.org/drawingml/2006/picture">
+                <pic:pic xmlns:pic="http://schemas.openxmlformats.org/drawingml/2006/picture">
+                  <pic:nvPicPr>
+                    <pic:cNvPr id="0" name=""/>
+                    <pic:cNvPicPr/>
+                  </pic:nvPicPr>
+                  <pic:blipFill>
+                    <a:blip r:embed="rId7"/>
+                    <a:stretch>
+                      <a:fillRect/>
+                    </a:stretch>
+                  </pic:blipFill>
+                  <pic:spPr>
+                    <a:xfrm>
+                      <a:off x="0" y="0"/>
                       <a:ext cx="1867161" cy="1790950"/>
                     </a:xfrm>
                     <a:prstGeom prst="rect">
@@ -136,6 +147,12 @@
       </w:r>
     </w:p>
     <w:p>
+      <w:r>
+        <w:t>Cartel: ¿Deseas cancelar el pedido?</w:t>
+      </w:r>
+      <w:r>
+        <w:br/>
+      </w:r>
       <w:r>
         <w:rPr>
           <w:noProof/>
@@ -165,7 +182,7 @@
                     <pic:cNvPicPr/>
                   </pic:nvPicPr>
                   <pic:blipFill>
-                    <a:blip r:embed="rId7">
+                    <a:blip r:embed="rId8">
                       <a:extLst>
                         <a:ext uri="{28A0092B-C50C-407E-A947-70E740481C1C}">
                           <a14:useLocalDpi xmlns:a14="http://schemas.microsoft.com/office/drawing/2010/main" val="0"/>
@@ -255,8 +272,21 @@
     </w:p>
     <w:p/>
     <w:p/>
-    <w:p/>
-    <w:p/>
+    <w:p>
+      <w:r>
+        <w:t>----------------------------------------------------------------------</w:t>
+      </w:r>
+    </w:p>
+    <w:p>
+      <w:r>
+        <w:t>Cartel: ¿</w:t>
+      </w:r>
+      <w:bookmarkStart w:id="0" w:name="_GoBack"/>
+      <w:bookmarkEnd w:id="0"/>
+      <w:r>
+        <w:t>Finalizamos la venta?</w:t>
+      </w:r>
+    </w:p>
     <w:p>
       <w:r>
         <w:rPr>
@@ -287,7 +317,7 @@
                     <pic:cNvPicPr/>
                   </pic:nvPicPr>
                   <pic:blipFill>
-                    <a:blip r:embed="rId8">
+                    <a:blip r:embed="rId9">
                       <a:extLst>
                         <a:ext uri="{28A0092B-C50C-407E-A947-70E740481C1C}">
                           <a14:useLocalDpi xmlns:a14="http://schemas.microsoft.com/office/drawing/2010/main" val="0"/>
@@ -414,7 +444,14 @@
         <w:rPr>
           <w:color w:val="FF0000"/>
         </w:rPr>
-        <w:t>que dure unos minutos por si después de cerrar la venta el comprador se encuentra con algún impedimento para abonar (en ese caso no queremos que se resten del stock)</w:t>
+        <w:t xml:space="preserve">que dure unos minutos por si después de cerrar la venta el comprador se </w:t>
+      </w:r>
+      <w:r>
+        <w:rPr>
+          <w:color w:val="FF0000"/>
+        </w:rPr>
+        <w:lastRenderedPageBreak/>
+        <w:t>encuentra con algún impedimento para abonar (en ese caso no queremos que se resten del stock)</w:t>
       </w:r>
     </w:p>
     <w:p>
@@ -423,76 +460,11 @@
           <w:noProof/>
           <w:lang w:eastAsia="es-AR"/>
         </w:rPr>
-        <w:lastRenderedPageBreak/>
         <w:drawing>
           <wp:inline distT="0" distB="0" distL="0" distR="0" wp14:anchorId="44A17080" wp14:editId="57D9A4BC">
             <wp:extent cx="2395105" cy="885463"/>
             <wp:effectExtent l="0" t="0" r="5715" b="0"/>
             <wp:docPr id="4" name="Imagen 4"/>
-            <wp:cNvGraphicFramePr>
-              <a:graphicFrameLocks xmlns:a="http://schemas.openxmlformats.org/drawingml/2006/main" noChangeAspect="1"/>
-            </wp:cNvGraphicFramePr>
-            <a:graphic xmlns:a="http://schemas.openxmlformats.org/drawingml/2006/main">
-              <a:graphicData uri="http://schemas.openxmlformats.org/drawingml/2006/picture">
-                <pic:pic xmlns:pic="http://schemas.openxmlformats.org/drawingml/2006/picture">
-                  <pic:nvPicPr>
-                    <pic:cNvPr id="0" name=""/>
-                    <pic:cNvPicPr/>
-                  </pic:nvPicPr>
-                  <pic:blipFill>
-                    <a:blip r:embed="rId9"/>
-                    <a:stretch>
-                      <a:fillRect/>
-                    </a:stretch>
-                  </pic:blipFill>
-                  <pic:spPr>
-                    <a:xfrm>
-                      <a:off x="0" y="0"/>
-                      <a:ext cx="2404922" cy="889092"/>
-                    </a:xfrm>
-                    <a:prstGeom prst="rect">
-                      <a:avLst/>
-                    </a:prstGeom>
-                  </pic:spPr>
-                </pic:pic>
-              </a:graphicData>
-            </a:graphic>
-          </wp:inline>
-        </w:drawing>
-      </w:r>
-    </w:p>
-    <w:p>
-      <w:pPr>
-        <w:pBdr>
-          <w:bottom w:val="single" w:sz="6" w:space="1" w:color="auto"/>
-        </w:pBdr>
-      </w:pPr>
-      <w:r>
-        <w:t>-----------------------------------------------------------------------------------------------------------------------------</w:t>
-      </w:r>
-      <w:r>
-        <w:br/>
-        <w:t>Luego de descargar: Notificación</w:t>
-      </w:r>
-      <w:r>
-        <w:t>:</w:t>
-      </w:r>
-      <w:r>
-        <w:br/>
-      </w:r>
-      <w:r>
-        <w:t xml:space="preserve"> </w:t>
-      </w:r>
-      <w:r>
-        <w:rPr>
-          <w:noProof/>
-          <w:lang w:eastAsia="es-AR"/>
-        </w:rPr>
-        <w:drawing>
-          <wp:inline distT="0" distB="0" distL="0" distR="0" wp14:anchorId="440E8C36" wp14:editId="30A37805">
-            <wp:extent cx="2429214" cy="876422"/>
-            <wp:effectExtent l="0" t="0" r="9525" b="0"/>
-            <wp:docPr id="5" name="Imagen 5"/>
             <wp:cNvGraphicFramePr>
               <a:graphicFrameLocks xmlns:a="http://schemas.openxmlformats.org/drawingml/2006/main" noChangeAspect="1"/>
             </wp:cNvGraphicFramePr>
@@ -512,7 +484,7 @@
                   <pic:spPr>
                     <a:xfrm>
                       <a:off x="0" y="0"/>
-                      <a:ext cx="2429214" cy="876422"/>
+                      <a:ext cx="2404922" cy="889092"/>
                     </a:xfrm>
                     <a:prstGeom prst="rect">
                       <a:avLst/>
@@ -524,15 +496,39 @@
           </wp:inline>
         </w:drawing>
       </w:r>
-      <w:r>
-        <w:t xml:space="preserve"> o</w:t>
-      </w:r>
-      <w:r>
+    </w:p>
+    <w:p>
+      <w:pPr>
+        <w:pBdr>
+          <w:bottom w:val="single" w:sz="6" w:space="1" w:color="auto"/>
+        </w:pBdr>
+      </w:pPr>
+      <w:r>
+        <w:t>-----------------------------------------------------------------------------------------------------------------------------</w:t>
+      </w:r>
+      <w:r>
+        <w:br/>
+        <w:t>Luego de descargar: Notificación</w:t>
+      </w:r>
+      <w:r>
+        <w:t>:</w:t>
+      </w:r>
+      <w:r>
+        <w:br/>
+      </w:r>
+      <w:r>
+        <w:t xml:space="preserve"> </w:t>
+      </w:r>
+      <w:r>
+        <w:rPr>
+          <w:noProof/>
+          <w:lang w:eastAsia="es-AR"/>
+        </w:rPr>
         <w:drawing>
-          <wp:inline distT="0" distB="0" distL="0" distR="0" wp14:anchorId="3B037A02" wp14:editId="4CD92130">
-            <wp:extent cx="2511706" cy="927186"/>
-            <wp:effectExtent l="0" t="0" r="3175" b="6350"/>
-            <wp:docPr id="22" name="Imagen 22"/>
+          <wp:inline distT="0" distB="0" distL="0" distR="0" wp14:anchorId="440E8C36" wp14:editId="30A37805">
+            <wp:extent cx="2429214" cy="876422"/>
+            <wp:effectExtent l="0" t="0" r="9525" b="0"/>
+            <wp:docPr id="5" name="Imagen 5"/>
             <wp:cNvGraphicFramePr>
               <a:graphicFrameLocks xmlns:a="http://schemas.openxmlformats.org/drawingml/2006/main" noChangeAspect="1"/>
             </wp:cNvGraphicFramePr>
@@ -552,7 +548,7 @@
                   <pic:spPr>
                     <a:xfrm>
                       <a:off x="0" y="0"/>
-                      <a:ext cx="2513899" cy="927995"/>
+                      <a:ext cx="2429214" cy="876422"/>
                     </a:xfrm>
                     <a:prstGeom prst="rect">
                       <a:avLst/>
@@ -564,20 +560,19 @@
           </wp:inline>
         </w:drawing>
       </w:r>
-    </w:p>
-    <w:p/>
-    <w:p>
-      <w:r>
-        <w:t>Ventas por persona:</w:t>
-      </w:r>
-    </w:p>
-    <w:p>
-      <w:r>
+      <w:r>
+        <w:t xml:space="preserve"> o</w:t>
+      </w:r>
+      <w:r>
+        <w:rPr>
+          <w:noProof/>
+          <w:lang w:eastAsia="es-AR"/>
+        </w:rPr>
         <w:drawing>
-          <wp:inline distT="0" distB="0" distL="0" distR="0" wp14:anchorId="5B0D6BD9" wp14:editId="72BE8E67">
-            <wp:extent cx="3572374" cy="1324160"/>
-            <wp:effectExtent l="0" t="0" r="9525" b="9525"/>
-            <wp:docPr id="8" name="Imagen 8"/>
+          <wp:inline distT="0" distB="0" distL="0" distR="0" wp14:anchorId="3B037A02" wp14:editId="4CD92130">
+            <wp:extent cx="2511706" cy="927186"/>
+            <wp:effectExtent l="0" t="0" r="3175" b="6350"/>
+            <wp:docPr id="22" name="Imagen 22"/>
             <wp:cNvGraphicFramePr>
               <a:graphicFrameLocks xmlns:a="http://schemas.openxmlformats.org/drawingml/2006/main" noChangeAspect="1"/>
             </wp:cNvGraphicFramePr>
@@ -597,7 +592,7 @@
                   <pic:spPr>
                     <a:xfrm>
                       <a:off x="0" y="0"/>
-                      <a:ext cx="3572374" cy="1324160"/>
+                      <a:ext cx="2513899" cy="927995"/>
                     </a:xfrm>
                     <a:prstGeom prst="rect">
                       <a:avLst/>
@@ -610,56 +605,23 @@
         </w:drawing>
       </w:r>
     </w:p>
-    <w:p>
-      <w:r>
-        <w:t>--------------------------------------------------------------------------------------------------</w:t>
-      </w:r>
-      <w:r>
-        <w:br/>
-        <w:t>Nuevo proveedor / Nuevo producto:</w:t>
-      </w:r>
-      <w:r>
-        <w:br/>
-      </w:r>
-      <w:proofErr w:type="spellStart"/>
-      <w:r>
-        <w:t>btn</w:t>
-      </w:r>
-      <w:proofErr w:type="spellEnd"/>
-      <w:r>
-        <w:t xml:space="preserve"> Guardar:</w:t>
-      </w:r>
-      <w:r>
-        <w:br/>
-      </w:r>
-      <w:r>
-        <w:t xml:space="preserve">función </w:t>
-      </w:r>
-      <w:proofErr w:type="spellStart"/>
-      <w:r>
-        <w:t>guardarNuevoProveedor</w:t>
-      </w:r>
-      <w:proofErr w:type="spellEnd"/>
-      <w:r>
-        <w:t xml:space="preserve"> o </w:t>
-      </w:r>
-      <w:proofErr w:type="spellStart"/>
-      <w:r>
-        <w:t>guardarNuevoProducto</w:t>
-      </w:r>
-      <w:proofErr w:type="spellEnd"/>
-      <w:r>
-        <w:t xml:space="preserve"> y aparece la notificación:</w:t>
-      </w:r>
-      <w:r>
-        <w:br/>
-      </w:r>
-      <w:r>
+    <w:p/>
+    <w:p>
+      <w:r>
+        <w:t>Ventas por persona:</w:t>
+      </w:r>
+    </w:p>
+    <w:p>
+      <w:r>
+        <w:rPr>
+          <w:noProof/>
+          <w:lang w:eastAsia="es-AR"/>
+        </w:rPr>
         <w:drawing>
-          <wp:inline distT="0" distB="0" distL="0" distR="0" wp14:anchorId="677F8270" wp14:editId="44887958">
-            <wp:extent cx="3581900" cy="1438476"/>
-            <wp:effectExtent l="0" t="0" r="0" b="9525"/>
-            <wp:docPr id="23" name="Imagen 23"/>
+          <wp:inline distT="0" distB="0" distL="0" distR="0" wp14:anchorId="5B0D6BD9" wp14:editId="72BE8E67">
+            <wp:extent cx="3572374" cy="1324160"/>
+            <wp:effectExtent l="0" t="0" r="9525" b="9525"/>
+            <wp:docPr id="8" name="Imagen 8"/>
             <wp:cNvGraphicFramePr>
               <a:graphicFrameLocks xmlns:a="http://schemas.openxmlformats.org/drawingml/2006/main" noChangeAspect="1"/>
             </wp:cNvGraphicFramePr>
@@ -679,7 +641,7 @@
                   <pic:spPr>
                     <a:xfrm>
                       <a:off x="0" y="0"/>
-                      <a:ext cx="3581900" cy="1438476"/>
+                      <a:ext cx="3572374" cy="1324160"/>
                     </a:xfrm>
                     <a:prstGeom prst="rect">
                       <a:avLst/>
@@ -692,32 +654,60 @@
         </w:drawing>
       </w:r>
     </w:p>
-    <w:p/>
-    <w:p>
-      <w:r>
-        <w:t>_____________________________________________________________________________STOCK</w:t>
+    <w:p>
+      <w:r>
+        <w:t>--------------------------------------------------------------------------------------------------</w:t>
       </w:r>
       <w:r>
         <w:br/>
-        <w:t>Carga de Stock</w:t>
-      </w:r>
-      <w:r>
-        <w:t xml:space="preserve"> por PRODUCTO</w:t>
-      </w:r>
-      <w:r>
-        <w:t xml:space="preserve"> / </w:t>
-      </w:r>
-      <w:r>
-        <w:t>Nuevo Producto:</w:t>
-      </w:r>
-    </w:p>
-    <w:p>
-      <w:r>
+        <w:t>Nuevo proveedor / Nuevo producto:</w:t>
+      </w:r>
+      <w:r>
+        <w:br/>
+      </w:r>
+      <w:proofErr w:type="spellStart"/>
+      <w:r>
+        <w:t>btn</w:t>
+      </w:r>
+      <w:proofErr w:type="spellEnd"/>
+      <w:r>
+        <w:t xml:space="preserve"> Guardar:</w:t>
+      </w:r>
+      <w:r>
+        <w:br/>
+      </w:r>
+      <w:r>
+        <w:t xml:space="preserve">función </w:t>
+      </w:r>
+      <w:proofErr w:type="spellStart"/>
+      <w:r>
+        <w:t>guardarNuevoProveedor</w:t>
+      </w:r>
+      <w:proofErr w:type="spellEnd"/>
+      <w:r>
+        <w:t xml:space="preserve"> o </w:t>
+      </w:r>
+      <w:proofErr w:type="spellStart"/>
+      <w:r>
+        <w:t>guardarNuevoProducto</w:t>
+      </w:r>
+      <w:proofErr w:type="spellEnd"/>
+      <w:r>
+        <w:t xml:space="preserve"> y aparece la notificación:</w:t>
+      </w:r>
+      <w:r>
+        <w:br/>
+      </w:r>
+      <w:r>
+        <w:rPr>
+          <w:noProof/>
+          <w:lang w:eastAsia="es-AR"/>
+        </w:rPr>
         <w:drawing>
-          <wp:inline distT="0" distB="0" distL="0" distR="0" wp14:anchorId="03A773A7" wp14:editId="4A0C74C8">
-            <wp:extent cx="3562847" cy="1352739"/>
-            <wp:effectExtent l="0" t="0" r="0" b="0"/>
-            <wp:docPr id="10" name="Imagen 10"/>
+          <wp:inline distT="0" distB="0" distL="0" distR="0" wp14:anchorId="677F8270" wp14:editId="44887958">
+            <wp:extent cx="3581900" cy="1438476"/>
+            <wp:effectExtent l="0" t="0" r="0" b="9525"/>
+            <wp:docPr id="23" name="Imagen 23"/>
             <wp:cNvGraphicFramePr>
               <a:graphicFrameLocks xmlns:a="http://schemas.openxmlformats.org/drawingml/2006/main" noChangeAspect="1"/>
             </wp:cNvGraphicFramePr>
@@ -737,7 +727,7 @@
                   <pic:spPr>
                     <a:xfrm>
                       <a:off x="0" y="0"/>
-                      <a:ext cx="3562847" cy="1352739"/>
+                      <a:ext cx="3581900" cy="1438476"/>
                     </a:xfrm>
                     <a:prstGeom prst="rect">
                       <a:avLst/>
@@ -750,19 +740,37 @@
         </w:drawing>
       </w:r>
     </w:p>
-    <w:p>
-      <w:r>
+    <w:p/>
+    <w:p>
+      <w:r>
+        <w:t>_____________________________________________________________________________STOCK</w:t>
+      </w:r>
+      <w:r>
+        <w:br/>
+        <w:t>Carga de Stock</w:t>
+      </w:r>
+      <w:r>
+        <w:t xml:space="preserve"> por PRODUCTO</w:t>
+      </w:r>
+      <w:r>
+        <w:t xml:space="preserve"> / </w:t>
+      </w:r>
+      <w:r>
+        <w:t>Nuevo Producto:</w:t>
+      </w:r>
+    </w:p>
+    <w:p>
+      <w:r>
+        <w:rPr>
+          <w:noProof/>
+          <w:lang w:eastAsia="es-AR"/>
+        </w:rPr>
         <w:lastRenderedPageBreak/>
-        <w:t>Cargar de stock por REMITO</w:t>
-      </w:r>
-    </w:p>
-    <w:p>
-      <w:r>
         <w:drawing>
-          <wp:inline distT="0" distB="0" distL="0" distR="0" wp14:anchorId="39DC180E" wp14:editId="773A03FF">
-            <wp:extent cx="2410162" cy="905001"/>
-            <wp:effectExtent l="0" t="0" r="9525" b="0"/>
-            <wp:docPr id="11" name="Imagen 11"/>
+          <wp:inline distT="0" distB="0" distL="0" distR="0" wp14:anchorId="03A773A7" wp14:editId="4A0C74C8">
+            <wp:extent cx="3562847" cy="1352739"/>
+            <wp:effectExtent l="0" t="0" r="0" b="0"/>
+            <wp:docPr id="10" name="Imagen 10"/>
             <wp:cNvGraphicFramePr>
               <a:graphicFrameLocks xmlns:a="http://schemas.openxmlformats.org/drawingml/2006/main" noChangeAspect="1"/>
             </wp:cNvGraphicFramePr>
@@ -782,7 +790,7 @@
                   <pic:spPr>
                     <a:xfrm>
                       <a:off x="0" y="0"/>
-                      <a:ext cx="2410162" cy="905001"/>
+                      <a:ext cx="3562847" cy="1352739"/>
                     </a:xfrm>
                     <a:prstGeom prst="rect">
                       <a:avLst/>
@@ -797,26 +805,20 @@
     </w:p>
     <w:p>
       <w:r>
-        <w:t>---------------------------------------------------------------------------------------------------------------</w:t>
-      </w:r>
-    </w:p>
-    <w:p>
-      <w:proofErr w:type="spellStart"/>
-      <w:r>
-        <w:t>Screen</w:t>
-      </w:r>
-      <w:proofErr w:type="spellEnd"/>
-      <w:r>
-        <w:t xml:space="preserve"> CARGA NUEVO PRODUCTO</w:t>
-      </w:r>
-    </w:p>
-    <w:p>
-      <w:r>
+        <w:t>Cargar de stock por REMITO</w:t>
+      </w:r>
+    </w:p>
+    <w:p>
+      <w:r>
+        <w:rPr>
+          <w:noProof/>
+          <w:lang w:eastAsia="es-AR"/>
+        </w:rPr>
         <w:drawing>
-          <wp:inline distT="0" distB="0" distL="0" distR="0" wp14:anchorId="5656464D" wp14:editId="49FF0963">
-            <wp:extent cx="1895740" cy="1733792"/>
+          <wp:inline distT="0" distB="0" distL="0" distR="0" wp14:anchorId="39DC180E" wp14:editId="773A03FF">
+            <wp:extent cx="2410162" cy="905001"/>
             <wp:effectExtent l="0" t="0" r="9525" b="0"/>
-            <wp:docPr id="12" name="Imagen 12"/>
+            <wp:docPr id="11" name="Imagen 11"/>
             <wp:cNvGraphicFramePr>
               <a:graphicFrameLocks xmlns:a="http://schemas.openxmlformats.org/drawingml/2006/main" noChangeAspect="1"/>
             </wp:cNvGraphicFramePr>
@@ -836,7 +838,7 @@
                   <pic:spPr>
                     <a:xfrm>
                       <a:off x="0" y="0"/>
-                      <a:ext cx="1895740" cy="1733792"/>
+                      <a:ext cx="2410162" cy="905001"/>
                     </a:xfrm>
                     <a:prstGeom prst="rect">
                       <a:avLst/>
@@ -850,43 +852,31 @@
       </w:r>
     </w:p>
     <w:p>
-      <w:pPr>
-        <w:pBdr>
-          <w:top w:val="single" w:sz="6" w:space="1" w:color="auto"/>
-          <w:bottom w:val="single" w:sz="6" w:space="1" w:color="auto"/>
-        </w:pBdr>
-      </w:pPr>
+      <w:r>
+        <w:t>---------------------------------------------------------------------------------------------------------------</w:t>
+      </w:r>
+    </w:p>
+    <w:p>
       <w:proofErr w:type="spellStart"/>
       <w:r>
         <w:t>Screen</w:t>
       </w:r>
       <w:proofErr w:type="spellEnd"/>
       <w:r>
-        <w:t>: EDITE EL PRODUCTO</w:t>
-      </w:r>
-      <w:r>
-        <w:br/>
-      </w:r>
-      <w:proofErr w:type="spellStart"/>
-      <w:r>
-        <w:t>Btn</w:t>
-      </w:r>
-      <w:proofErr w:type="spellEnd"/>
-      <w:r>
-        <w:t xml:space="preserve"> Guardar =</w:t>
-      </w:r>
-      <w:r>
-        <w:br/>
-      </w:r>
-      <w:r>
-        <w:br/>
-      </w:r>
-      <w:r>
+        <w:t xml:space="preserve"> CARGA NUEVO PRODUCTO</w:t>
+      </w:r>
+    </w:p>
+    <w:p>
+      <w:r>
+        <w:rPr>
+          <w:noProof/>
+          <w:lang w:eastAsia="es-AR"/>
+        </w:rPr>
         <w:drawing>
-          <wp:inline distT="0" distB="0" distL="0" distR="0" wp14:anchorId="70ED76C5" wp14:editId="60F24B7E">
-            <wp:extent cx="2381583" cy="828791"/>
-            <wp:effectExtent l="0" t="0" r="0" b="9525"/>
-            <wp:docPr id="13" name="Imagen 13"/>
+          <wp:inline distT="0" distB="0" distL="0" distR="0" wp14:anchorId="5656464D" wp14:editId="49FF0963">
+            <wp:extent cx="1895740" cy="1733792"/>
+            <wp:effectExtent l="0" t="0" r="9525" b="0"/>
+            <wp:docPr id="12" name="Imagen 12"/>
             <wp:cNvGraphicFramePr>
               <a:graphicFrameLocks xmlns:a="http://schemas.openxmlformats.org/drawingml/2006/main" noChangeAspect="1"/>
             </wp:cNvGraphicFramePr>
@@ -906,6 +896,80 @@
                   <pic:spPr>
                     <a:xfrm>
                       <a:off x="0" y="0"/>
+                      <a:ext cx="1895740" cy="1733792"/>
+                    </a:xfrm>
+                    <a:prstGeom prst="rect">
+                      <a:avLst/>
+                    </a:prstGeom>
+                  </pic:spPr>
+                </pic:pic>
+              </a:graphicData>
+            </a:graphic>
+          </wp:inline>
+        </w:drawing>
+      </w:r>
+    </w:p>
+    <w:p>
+      <w:pPr>
+        <w:pBdr>
+          <w:top w:val="single" w:sz="6" w:space="1" w:color="auto"/>
+          <w:bottom w:val="single" w:sz="6" w:space="1" w:color="auto"/>
+        </w:pBdr>
+      </w:pPr>
+      <w:proofErr w:type="spellStart"/>
+      <w:r>
+        <w:t>Screen</w:t>
+      </w:r>
+      <w:proofErr w:type="spellEnd"/>
+      <w:r>
+        <w:t>: EDITE EL PRODUCTO</w:t>
+      </w:r>
+      <w:r>
+        <w:br/>
+      </w:r>
+      <w:proofErr w:type="spellStart"/>
+      <w:r>
+        <w:t>Btn</w:t>
+      </w:r>
+      <w:proofErr w:type="spellEnd"/>
+      <w:r>
+        <w:t xml:space="preserve"> Guardar =</w:t>
+      </w:r>
+      <w:r>
+        <w:br/>
+      </w:r>
+      <w:r>
+        <w:br/>
+      </w:r>
+      <w:r>
+        <w:rPr>
+          <w:noProof/>
+          <w:lang w:eastAsia="es-AR"/>
+        </w:rPr>
+        <w:drawing>
+          <wp:inline distT="0" distB="0" distL="0" distR="0" wp14:anchorId="70ED76C5" wp14:editId="60F24B7E">
+            <wp:extent cx="2381583" cy="828791"/>
+            <wp:effectExtent l="0" t="0" r="0" b="9525"/>
+            <wp:docPr id="13" name="Imagen 13"/>
+            <wp:cNvGraphicFramePr>
+              <a:graphicFrameLocks xmlns:a="http://schemas.openxmlformats.org/drawingml/2006/main" noChangeAspect="1"/>
+            </wp:cNvGraphicFramePr>
+            <a:graphic xmlns:a="http://schemas.openxmlformats.org/drawingml/2006/main">
+              <a:graphicData uri="http://schemas.openxmlformats.org/drawingml/2006/picture">
+                <pic:pic xmlns:pic="http://schemas.openxmlformats.org/drawingml/2006/picture">
+                  <pic:nvPicPr>
+                    <pic:cNvPr id="0" name=""/>
+                    <pic:cNvPicPr/>
+                  </pic:nvPicPr>
+                  <pic:blipFill>
+                    <a:blip r:embed="rId18"/>
+                    <a:stretch>
+                      <a:fillRect/>
+                    </a:stretch>
+                  </pic:blipFill>
+                  <pic:spPr>
+                    <a:xfrm>
+                      <a:off x="0" y="0"/>
                       <a:ext cx="2381583" cy="828791"/>
                     </a:xfrm>
                     <a:prstGeom prst="rect">
@@ -939,6 +1003,10 @@
     </w:p>
     <w:p>
       <w:r>
+        <w:rPr>
+          <w:noProof/>
+          <w:lang w:eastAsia="es-AR"/>
+        </w:rPr>
         <w:drawing>
           <wp:anchor distT="0" distB="0" distL="114300" distR="114300" simplePos="0" relativeHeight="251660288" behindDoc="0" locked="0" layoutInCell="1" allowOverlap="1">
             <wp:simplePos x="0" y="0"/>
@@ -963,7 +1031,7 @@
                     <pic:cNvPicPr/>
                   </pic:nvPicPr>
                   <pic:blipFill>
-                    <a:blip r:embed="rId18">
+                    <a:blip r:embed="rId19">
                       <a:extLst>
                         <a:ext uri="{28A0092B-C50C-407E-A947-70E740481C1C}">
                           <a14:useLocalDpi xmlns:a14="http://schemas.microsoft.com/office/drawing/2010/main" val="0"/>
@@ -1015,9 +1083,11 @@
       </w:r>
     </w:p>
     <w:p>
-      <w:bookmarkStart w:id="0" w:name="_GoBack"/>
-      <w:bookmarkEnd w:id="0"/>
-      <w:r>
+      <w:r>
+        <w:rPr>
+          <w:noProof/>
+          <w:lang w:eastAsia="es-AR"/>
+        </w:rPr>
         <w:drawing>
           <wp:anchor distT="0" distB="0" distL="114300" distR="114300" simplePos="0" relativeHeight="251662336" behindDoc="0" locked="0" layoutInCell="1" allowOverlap="1">
             <wp:simplePos x="0" y="0"/>
@@ -1042,7 +1112,7 @@
                     <pic:cNvPicPr/>
                   </pic:nvPicPr>
                   <pic:blipFill>
-                    <a:blip r:embed="rId19">
+                    <a:blip r:embed="rId20">
                       <a:extLst>
                         <a:ext uri="{28A0092B-C50C-407E-A947-70E740481C1C}">
                           <a14:useLocalDpi xmlns:a14="http://schemas.microsoft.com/office/drawing/2010/main" val="0"/>
@@ -1088,15 +1158,15 @@
       </w:r>
       <w:proofErr w:type="spellEnd"/>
       <w:r>
-        <w:t xml:space="preserve"> </w:t>
-      </w:r>
-      <w:r>
-        <w:t>Próximo Pedido</w:t>
-      </w:r>
-    </w:p>
-    <w:p>
-      <w:r>
-        <w:lastRenderedPageBreak/>
+        <w:t xml:space="preserve"> Próximo Pedido</w:t>
+      </w:r>
+    </w:p>
+    <w:p>
+      <w:r>
+        <w:rPr>
+          <w:noProof/>
+          <w:lang w:eastAsia="es-AR"/>
+        </w:rPr>
         <w:drawing>
           <wp:anchor distT="0" distB="0" distL="114300" distR="114300" simplePos="0" relativeHeight="251661312" behindDoc="0" locked="0" layoutInCell="1" allowOverlap="1" wp14:anchorId="4728ED5B" wp14:editId="08269394">
             <wp:simplePos x="0" y="0"/>
@@ -1121,7 +1191,7 @@
                     <pic:cNvPicPr/>
                   </pic:nvPicPr>
                   <pic:blipFill>
-                    <a:blip r:embed="rId20">
+                    <a:blip r:embed="rId21">
                       <a:extLst>
                         <a:ext uri="{28A0092B-C50C-407E-A947-70E740481C1C}">
                           <a14:useLocalDpi xmlns:a14="http://schemas.microsoft.com/office/drawing/2010/main" val="0"/>
@@ -1255,55 +1325,15 @@
         <w:br/>
       </w:r>
       <w:r>
+        <w:rPr>
+          <w:noProof/>
+          <w:lang w:eastAsia="es-AR"/>
+        </w:rPr>
         <w:drawing>
           <wp:inline distT="0" distB="0" distL="0" distR="0" wp14:anchorId="001850FC" wp14:editId="328F67B2">
             <wp:extent cx="2400635" cy="885949"/>
             <wp:effectExtent l="0" t="0" r="0" b="9525"/>
             <wp:docPr id="17" name="Imagen 17"/>
-            <wp:cNvGraphicFramePr>
-              <a:graphicFrameLocks xmlns:a="http://schemas.openxmlformats.org/drawingml/2006/main" noChangeAspect="1"/>
-            </wp:cNvGraphicFramePr>
-            <a:graphic xmlns:a="http://schemas.openxmlformats.org/drawingml/2006/main">
-              <a:graphicData uri="http://schemas.openxmlformats.org/drawingml/2006/picture">
-                <pic:pic xmlns:pic="http://schemas.openxmlformats.org/drawingml/2006/picture">
-                  <pic:nvPicPr>
-                    <pic:cNvPr id="0" name=""/>
-                    <pic:cNvPicPr/>
-                  </pic:nvPicPr>
-                  <pic:blipFill>
-                    <a:blip r:embed="rId21"/>
-                    <a:stretch>
-                      <a:fillRect/>
-                    </a:stretch>
-                  </pic:blipFill>
-                  <pic:spPr>
-                    <a:xfrm>
-                      <a:off x="0" y="0"/>
-                      <a:ext cx="2400635" cy="885949"/>
-                    </a:xfrm>
-                    <a:prstGeom prst="rect">
-                      <a:avLst/>
-                    </a:prstGeom>
-                  </pic:spPr>
-                </pic:pic>
-              </a:graphicData>
-            </a:graphic>
-          </wp:inline>
-        </w:drawing>
-      </w:r>
-    </w:p>
-    <w:p>
-      <w:r>
-        <w:t>Ver Perfil / Eliminar</w:t>
-      </w:r>
-    </w:p>
-    <w:p>
-      <w:r>
-        <w:drawing>
-          <wp:inline distT="0" distB="0" distL="0" distR="0" wp14:anchorId="1BB82362" wp14:editId="5824D72B">
-            <wp:extent cx="1924319" cy="1838582"/>
-            <wp:effectExtent l="0" t="0" r="0" b="9525"/>
-            <wp:docPr id="19" name="Imagen 19"/>
             <wp:cNvGraphicFramePr>
               <a:graphicFrameLocks xmlns:a="http://schemas.openxmlformats.org/drawingml/2006/main" noChangeAspect="1"/>
             </wp:cNvGraphicFramePr>
@@ -1323,7 +1353,7 @@
                   <pic:spPr>
                     <a:xfrm>
                       <a:off x="0" y="0"/>
-                      <a:ext cx="1924319" cy="1838582"/>
+                      <a:ext cx="2400635" cy="885949"/>
                     </a:xfrm>
                     <a:prstGeom prst="rect">
                       <a:avLst/>
@@ -1338,24 +1368,20 @@
     </w:p>
     <w:p>
       <w:r>
-        <w:t xml:space="preserve">Sí = función </w:t>
-      </w:r>
-      <w:proofErr w:type="spellStart"/>
-      <w:r>
-        <w:t>EliminarPerfil</w:t>
-      </w:r>
-      <w:proofErr w:type="spellEnd"/>
-      <w:r>
-        <w:t xml:space="preserve"> y sale la notificación:</w:t>
-      </w:r>
-    </w:p>
-    <w:p>
-      <w:r>
+        <w:t>Ver Perfil / Eliminar</w:t>
+      </w:r>
+    </w:p>
+    <w:p>
+      <w:r>
+        <w:rPr>
+          <w:noProof/>
+          <w:lang w:eastAsia="es-AR"/>
+        </w:rPr>
         <w:drawing>
-          <wp:inline distT="0" distB="0" distL="0" distR="0" wp14:anchorId="79478E70" wp14:editId="49305081">
-            <wp:extent cx="2400635" cy="857370"/>
-            <wp:effectExtent l="0" t="0" r="0" b="0"/>
-            <wp:docPr id="20" name="Imagen 20"/>
+          <wp:inline distT="0" distB="0" distL="0" distR="0" wp14:anchorId="1BB82362" wp14:editId="5824D72B">
+            <wp:extent cx="1924319" cy="1838582"/>
+            <wp:effectExtent l="0" t="0" r="0" b="9525"/>
+            <wp:docPr id="19" name="Imagen 19"/>
             <wp:cNvGraphicFramePr>
               <a:graphicFrameLocks xmlns:a="http://schemas.openxmlformats.org/drawingml/2006/main" noChangeAspect="1"/>
             </wp:cNvGraphicFramePr>
@@ -1375,7 +1401,7 @@
                   <pic:spPr>
                     <a:xfrm>
                       <a:off x="0" y="0"/>
-                      <a:ext cx="2400635" cy="857370"/>
+                      <a:ext cx="1924319" cy="1838582"/>
                     </a:xfrm>
                     <a:prstGeom prst="rect">
                       <a:avLst/>
@@ -1390,22 +1416,29 @@
     </w:p>
     <w:p>
       <w:r>
-        <w:t>-----------------------------------------------------------------------------------------------------</w:t>
-      </w:r>
-    </w:p>
-    <w:p>
-      <w:r>
-        <w:t>Ver Perfil / guardar cambios</w:t>
-      </w:r>
-    </w:p>
-    <w:p>
-      <w:r>
+        <w:t xml:space="preserve">Sí = función </w:t>
+      </w:r>
+      <w:proofErr w:type="spellStart"/>
+      <w:r>
+        <w:t>EliminarPerfil</w:t>
+      </w:r>
+      <w:proofErr w:type="spellEnd"/>
+      <w:r>
+        <w:t xml:space="preserve"> y sale la notificación:</w:t>
+      </w:r>
+    </w:p>
+    <w:p>
+      <w:r>
+        <w:rPr>
+          <w:noProof/>
+          <w:lang w:eastAsia="es-AR"/>
+        </w:rPr>
         <w:lastRenderedPageBreak/>
         <w:drawing>
-          <wp:inline distT="0" distB="0" distL="0" distR="0" wp14:anchorId="161444D1" wp14:editId="0F2885BA">
-            <wp:extent cx="2410162" cy="952633"/>
-            <wp:effectExtent l="0" t="0" r="9525" b="0"/>
-            <wp:docPr id="18" name="Imagen 18"/>
+          <wp:inline distT="0" distB="0" distL="0" distR="0" wp14:anchorId="79478E70" wp14:editId="49305081">
+            <wp:extent cx="2400635" cy="857370"/>
+            <wp:effectExtent l="0" t="0" r="0" b="0"/>
+            <wp:docPr id="20" name="Imagen 20"/>
             <wp:cNvGraphicFramePr>
               <a:graphicFrameLocks xmlns:a="http://schemas.openxmlformats.org/drawingml/2006/main" noChangeAspect="1"/>
             </wp:cNvGraphicFramePr>
@@ -1425,6 +1458,59 @@
                   <pic:spPr>
                     <a:xfrm>
                       <a:off x="0" y="0"/>
+                      <a:ext cx="2400635" cy="857370"/>
+                    </a:xfrm>
+                    <a:prstGeom prst="rect">
+                      <a:avLst/>
+                    </a:prstGeom>
+                  </pic:spPr>
+                </pic:pic>
+              </a:graphicData>
+            </a:graphic>
+          </wp:inline>
+        </w:drawing>
+      </w:r>
+    </w:p>
+    <w:p>
+      <w:r>
+        <w:t>-----------------------------------------------------------------------------------------------------</w:t>
+      </w:r>
+    </w:p>
+    <w:p>
+      <w:r>
+        <w:t>Ver Perfil / guardar cambios</w:t>
+      </w:r>
+    </w:p>
+    <w:p>
+      <w:r>
+        <w:rPr>
+          <w:noProof/>
+          <w:lang w:eastAsia="es-AR"/>
+        </w:rPr>
+        <w:drawing>
+          <wp:inline distT="0" distB="0" distL="0" distR="0" wp14:anchorId="161444D1" wp14:editId="0F2885BA">
+            <wp:extent cx="2410162" cy="952633"/>
+            <wp:effectExtent l="0" t="0" r="9525" b="0"/>
+            <wp:docPr id="18" name="Imagen 18"/>
+            <wp:cNvGraphicFramePr>
+              <a:graphicFrameLocks xmlns:a="http://schemas.openxmlformats.org/drawingml/2006/main" noChangeAspect="1"/>
+            </wp:cNvGraphicFramePr>
+            <a:graphic xmlns:a="http://schemas.openxmlformats.org/drawingml/2006/main">
+              <a:graphicData uri="http://schemas.openxmlformats.org/drawingml/2006/picture">
+                <pic:pic xmlns:pic="http://schemas.openxmlformats.org/drawingml/2006/picture">
+                  <pic:nvPicPr>
+                    <pic:cNvPr id="0" name=""/>
+                    <pic:cNvPicPr/>
+                  </pic:nvPicPr>
+                  <pic:blipFill>
+                    <a:blip r:embed="rId25"/>
+                    <a:stretch>
+                      <a:fillRect/>
+                    </a:stretch>
+                  </pic:blipFill>
+                  <pic:spPr>
+                    <a:xfrm>
+                      <a:off x="0" y="0"/>
                       <a:ext cx="2410162" cy="952633"/>
                     </a:xfrm>
                     <a:prstGeom prst="rect">
@@ -1439,7 +1525,427 @@
       </w:r>
     </w:p>
     <w:p/>
+    <w:p>
+      <w:pPr>
+        <w:rPr>
+          <w:u w:val="single"/>
+        </w:rPr>
+      </w:pPr>
+    </w:p>
     <w:p/>
+    <w:p>
+      <w:r>
+        <w:t>EMOTICONES:</w:t>
+      </w:r>
+    </w:p>
+    <w:p>
+      <w:pPr>
+        <w:rPr>
+          <w:rFonts w:ascii="Segoe UI Symbol" w:hAnsi="Segoe UI Symbol" w:cs="Segoe UI Symbol"/>
+        </w:rPr>
+      </w:pPr>
+      <w:hyperlink r:id="rId26" w:history="1">
+        <w:r>
+          <w:rPr>
+            <w:rStyle w:val="Hipervnculo"/>
+            <w:rFonts w:ascii="Segoe UI Symbol" w:hAnsi="Segoe UI Symbol" w:cs="Segoe UI Symbol"/>
+          </w:rPr>
+          <w:t>https://www.w3schools.com/charsets/ref_emoji_smileys.asp</w:t>
+        </w:r>
+      </w:hyperlink>
+    </w:p>
+    <w:p>
+      <w:pPr>
+        <w:rPr>
+          <w:rFonts w:ascii="Segoe UI Symbol" w:hAnsi="Segoe UI Symbol" w:cs="Segoe UI Symbol"/>
+          <w:color w:val="FF0000"/>
+        </w:rPr>
+      </w:pPr>
+    </w:p>
+    <w:p>
+      <w:pPr>
+        <w:rPr>
+          <w:rFonts w:ascii="Segoe UI Symbol" w:hAnsi="Segoe UI Symbol" w:cs="Segoe UI Symbol"/>
+          <w:color w:val="FF0000"/>
+        </w:rPr>
+      </w:pPr>
+      <w:proofErr w:type="spellStart"/>
+      <w:r>
+        <w:rPr>
+          <w:rFonts w:ascii="Segoe UI Symbol" w:hAnsi="Segoe UI Symbol" w:cs="Segoe UI Symbol"/>
+          <w:color w:val="FF0000"/>
+        </w:rPr>
+        <w:t>Pixabay</w:t>
+      </w:r>
+      <w:proofErr w:type="spellEnd"/>
+      <w:r>
+        <w:rPr>
+          <w:rFonts w:ascii="Segoe UI Symbol" w:hAnsi="Segoe UI Symbol" w:cs="Segoe UI Symbol"/>
+          <w:color w:val="FF0000"/>
+        </w:rPr>
+        <w:t xml:space="preserve"> – </w:t>
+      </w:r>
+      <w:proofErr w:type="spellStart"/>
+      <w:r>
+        <w:rPr>
+          <w:rFonts w:ascii="Segoe UI Symbol" w:hAnsi="Segoe UI Symbol" w:cs="Segoe UI Symbol"/>
+          <w:color w:val="FF0000"/>
+        </w:rPr>
+        <w:t>emojis</w:t>
+      </w:r>
+      <w:proofErr w:type="spellEnd"/>
+      <w:r>
+        <w:rPr>
+          <w:rFonts w:ascii="Segoe UI Symbol" w:hAnsi="Segoe UI Symbol" w:cs="Segoe UI Symbol"/>
+          <w:color w:val="FF0000"/>
+        </w:rPr>
+        <w:t>:</w:t>
+      </w:r>
+    </w:p>
+    <w:p>
+      <w:pPr>
+        <w:rPr>
+          <w:color w:val="FF0000"/>
+        </w:rPr>
+      </w:pPr>
+      <w:r>
+        <w:rPr>
+          <w:rFonts w:ascii="Segoe UI Symbol" w:hAnsi="Segoe UI Symbol" w:cs="Segoe UI Symbol"/>
+          <w:color w:val="FF0000"/>
+        </w:rPr>
+        <w:drawing>
+          <wp:inline distT="0" distB="0" distL="0" distR="0" wp14:anchorId="512EBBDC" wp14:editId="0F1CC363">
+            <wp:extent cx="2576129" cy="2471195"/>
+            <wp:effectExtent l="0" t="0" r="0" b="5715"/>
+            <wp:docPr id="3" name="Imagen 3"/>
+            <wp:cNvGraphicFramePr>
+              <a:graphicFrameLocks xmlns:a="http://schemas.openxmlformats.org/drawingml/2006/main" noChangeAspect="1"/>
+            </wp:cNvGraphicFramePr>
+            <a:graphic xmlns:a="http://schemas.openxmlformats.org/drawingml/2006/main">
+              <a:graphicData uri="http://schemas.openxmlformats.org/drawingml/2006/picture">
+                <pic:pic xmlns:pic="http://schemas.openxmlformats.org/drawingml/2006/picture">
+                  <pic:nvPicPr>
+                    <pic:cNvPr id="0" name=""/>
+                    <pic:cNvPicPr/>
+                  </pic:nvPicPr>
+                  <pic:blipFill>
+                    <a:blip r:embed="rId27"/>
+                    <a:stretch>
+                      <a:fillRect/>
+                    </a:stretch>
+                  </pic:blipFill>
+                  <pic:spPr>
+                    <a:xfrm>
+                      <a:off x="0" y="0"/>
+                      <a:ext cx="2576344" cy="2471401"/>
+                    </a:xfrm>
+                    <a:prstGeom prst="rect">
+                      <a:avLst/>
+                    </a:prstGeom>
+                  </pic:spPr>
+                </pic:pic>
+              </a:graphicData>
+            </a:graphic>
+          </wp:inline>
+        </w:drawing>
+      </w:r>
+      <w:r>
+        <w:rPr>
+          <w:noProof/>
+          <w:color w:val="FF0000"/>
+          <w:lang w:eastAsia="es-AR"/>
+        </w:rPr>
+        <w:drawing>
+          <wp:inline distT="0" distB="0" distL="0" distR="0" wp14:anchorId="00D1A97B" wp14:editId="065F8A63">
+            <wp:extent cx="2498775" cy="2493777"/>
+            <wp:effectExtent l="0" t="0" r="0" b="1905"/>
+            <wp:docPr id="86" name="0 Imagen"/>
+            <wp:cNvGraphicFramePr>
+              <a:graphicFrameLocks xmlns:a="http://schemas.openxmlformats.org/drawingml/2006/main" noChangeAspect="1"/>
+            </wp:cNvGraphicFramePr>
+            <a:graphic xmlns:a="http://schemas.openxmlformats.org/drawingml/2006/main">
+              <a:graphicData uri="http://schemas.openxmlformats.org/drawingml/2006/picture">
+                <pic:pic xmlns:pic="http://schemas.openxmlformats.org/drawingml/2006/picture">
+                  <pic:nvPicPr>
+                    <pic:cNvPr id="0" name="emojis-6058763_1280-removebg-preview.png"/>
+                    <pic:cNvPicPr/>
+                  </pic:nvPicPr>
+                  <pic:blipFill>
+                    <a:blip r:embed="rId28">
+                      <a:extLst>
+                        <a:ext uri="{28A0092B-C50C-407E-A947-70E740481C1C}">
+                          <a14:useLocalDpi xmlns:a14="http://schemas.microsoft.com/office/drawing/2010/main" val="0"/>
+                        </a:ext>
+                      </a:extLst>
+                    </a:blip>
+                    <a:stretch>
+                      <a:fillRect/>
+                    </a:stretch>
+                  </pic:blipFill>
+                  <pic:spPr>
+                    <a:xfrm>
+                      <a:off x="0" y="0"/>
+                      <a:ext cx="2497005" cy="2492010"/>
+                    </a:xfrm>
+                    <a:prstGeom prst="rect">
+                      <a:avLst/>
+                    </a:prstGeom>
+                  </pic:spPr>
+                </pic:pic>
+              </a:graphicData>
+            </a:graphic>
+          </wp:inline>
+        </w:drawing>
+      </w:r>
+      <w:r>
+        <w:rPr>
+          <w:noProof/>
+          <w:color w:val="FF0000"/>
+          <w:lang w:eastAsia="es-AR"/>
+        </w:rPr>
+        <w:drawing>
+          <wp:inline distT="0" distB="0" distL="0" distR="0" wp14:anchorId="2AFE648E" wp14:editId="7C645859">
+            <wp:extent cx="822607" cy="787302"/>
+            <wp:effectExtent l="0" t="0" r="0" b="0"/>
+            <wp:docPr id="87" name="0 Imagen"/>
+            <wp:cNvGraphicFramePr>
+              <a:graphicFrameLocks xmlns:a="http://schemas.openxmlformats.org/drawingml/2006/main" noChangeAspect="1"/>
+            </wp:cNvGraphicFramePr>
+            <a:graphic xmlns:a="http://schemas.openxmlformats.org/drawingml/2006/main">
+              <a:graphicData uri="http://schemas.openxmlformats.org/drawingml/2006/picture">
+                <pic:pic xmlns:pic="http://schemas.openxmlformats.org/drawingml/2006/picture">
+                  <pic:nvPicPr>
+                    <pic:cNvPr id="0" name="emojis-6058763_1280-removebg-preview.png"/>
+                    <pic:cNvPicPr/>
+                  </pic:nvPicPr>
+                  <pic:blipFill rotWithShape="1">
+                    <a:blip r:embed="rId28">
+                      <a:extLst>
+                        <a:ext uri="{28A0092B-C50C-407E-A947-70E740481C1C}">
+                          <a14:useLocalDpi xmlns:a14="http://schemas.microsoft.com/office/drawing/2010/main" val="0"/>
+                        </a:ext>
+                      </a:extLst>
+                    </a:blip>
+                    <a:srcRect l="33644" t="34561" r="33420" b="33852"/>
+                    <a:stretch/>
+                  </pic:blipFill>
+                  <pic:spPr bwMode="auto">
+                    <a:xfrm>
+                      <a:off x="0" y="0"/>
+                      <a:ext cx="822434" cy="787137"/>
+                    </a:xfrm>
+                    <a:prstGeom prst="rect">
+                      <a:avLst/>
+                    </a:prstGeom>
+                    <a:ln>
+                      <a:noFill/>
+                    </a:ln>
+                    <a:extLst>
+                      <a:ext uri="{53640926-AAD7-44D8-BBD7-CCE9431645EC}">
+                        <a14:shadowObscured xmlns:a14="http://schemas.microsoft.com/office/drawing/2010/main"/>
+                      </a:ext>
+                    </a:extLst>
+                  </pic:spPr>
+                </pic:pic>
+              </a:graphicData>
+            </a:graphic>
+          </wp:inline>
+        </w:drawing>
+      </w:r>
+      <w:r>
+        <w:rPr>
+          <w:noProof/>
+          <w:color w:val="FF0000"/>
+          <w:lang w:eastAsia="es-AR"/>
+        </w:rPr>
+        <w:drawing>
+          <wp:inline distT="0" distB="0" distL="0" distR="0" wp14:anchorId="6E6329E2" wp14:editId="6D4AB79D">
+            <wp:extent cx="822607" cy="787302"/>
+            <wp:effectExtent l="0" t="0" r="0" b="0"/>
+            <wp:docPr id="88" name="0 Imagen"/>
+            <wp:cNvGraphicFramePr>
+              <a:graphicFrameLocks xmlns:a="http://schemas.openxmlformats.org/drawingml/2006/main" noChangeAspect="1"/>
+            </wp:cNvGraphicFramePr>
+            <a:graphic xmlns:a="http://schemas.openxmlformats.org/drawingml/2006/main">
+              <a:graphicData uri="http://schemas.openxmlformats.org/drawingml/2006/picture">
+                <pic:pic xmlns:pic="http://schemas.openxmlformats.org/drawingml/2006/picture">
+                  <pic:nvPicPr>
+                    <pic:cNvPr id="0" name="emojis-6058763_1280-removebg-preview.png"/>
+                    <pic:cNvPicPr/>
+                  </pic:nvPicPr>
+                  <pic:blipFill rotWithShape="1">
+                    <a:blip r:embed="rId28">
+                      <a:extLst>
+                        <a:ext uri="{28A0092B-C50C-407E-A947-70E740481C1C}">
+                          <a14:useLocalDpi xmlns:a14="http://schemas.microsoft.com/office/drawing/2010/main" val="0"/>
+                        </a:ext>
+                      </a:extLst>
+                    </a:blip>
+                    <a:srcRect l="-1978" t="69689" r="69042" b="-1276"/>
+                    <a:stretch/>
+                  </pic:blipFill>
+                  <pic:spPr bwMode="auto">
+                    <a:xfrm>
+                      <a:off x="0" y="0"/>
+                      <a:ext cx="822434" cy="787137"/>
+                    </a:xfrm>
+                    <a:prstGeom prst="rect">
+                      <a:avLst/>
+                    </a:prstGeom>
+                    <a:ln>
+                      <a:noFill/>
+                    </a:ln>
+                    <a:extLst>
+                      <a:ext uri="{53640926-AAD7-44D8-BBD7-CCE9431645EC}">
+                        <a14:shadowObscured xmlns:a14="http://schemas.microsoft.com/office/drawing/2010/main"/>
+                      </a:ext>
+                    </a:extLst>
+                  </pic:spPr>
+                </pic:pic>
+              </a:graphicData>
+            </a:graphic>
+          </wp:inline>
+        </w:drawing>
+      </w:r>
+      <w:r>
+        <w:rPr>
+          <w:noProof/>
+          <w:color w:val="FF0000"/>
+          <w:lang w:eastAsia="es-AR"/>
+        </w:rPr>
+        <w:drawing>
+          <wp:inline distT="0" distB="0" distL="0" distR="0" wp14:anchorId="04BA5CEB" wp14:editId="7C8B51C0">
+            <wp:extent cx="822607" cy="787302"/>
+            <wp:effectExtent l="0" t="0" r="0" b="0"/>
+            <wp:docPr id="89" name="0 Imagen"/>
+            <wp:cNvGraphicFramePr>
+              <a:graphicFrameLocks xmlns:a="http://schemas.openxmlformats.org/drawingml/2006/main" noChangeAspect="1"/>
+            </wp:cNvGraphicFramePr>
+            <a:graphic xmlns:a="http://schemas.openxmlformats.org/drawingml/2006/main">
+              <a:graphicData uri="http://schemas.openxmlformats.org/drawingml/2006/picture">
+                <pic:pic xmlns:pic="http://schemas.openxmlformats.org/drawingml/2006/picture">
+                  <pic:nvPicPr>
+                    <pic:cNvPr id="0" name="emojis-6058763_1280-removebg-preview.png"/>
+                    <pic:cNvPicPr/>
+                  </pic:nvPicPr>
+                  <pic:blipFill rotWithShape="1">
+                    <a:blip r:embed="rId28">
+                      <a:extLst>
+                        <a:ext uri="{28A0092B-C50C-407E-A947-70E740481C1C}">
+                          <a14:useLocalDpi xmlns:a14="http://schemas.microsoft.com/office/drawing/2010/main" val="0"/>
+                        </a:ext>
+                      </a:extLst>
+                    </a:blip>
+                    <a:srcRect l="-1271" t="34136" r="68335" b="34277"/>
+                    <a:stretch/>
+                  </pic:blipFill>
+                  <pic:spPr bwMode="auto">
+                    <a:xfrm>
+                      <a:off x="0" y="0"/>
+                      <a:ext cx="822434" cy="787137"/>
+                    </a:xfrm>
+                    <a:prstGeom prst="rect">
+                      <a:avLst/>
+                    </a:prstGeom>
+                    <a:ln>
+                      <a:noFill/>
+                    </a:ln>
+                    <a:extLst>
+                      <a:ext uri="{53640926-AAD7-44D8-BBD7-CCE9431645EC}">
+                        <a14:shadowObscured xmlns:a14="http://schemas.microsoft.com/office/drawing/2010/main"/>
+                      </a:ext>
+                    </a:extLst>
+                  </pic:spPr>
+                </pic:pic>
+              </a:graphicData>
+            </a:graphic>
+          </wp:inline>
+        </w:drawing>
+      </w:r>
+      <w:r>
+        <w:rPr>
+          <w:noProof/>
+          <w:color w:val="FF0000"/>
+          <w:lang w:eastAsia="es-AR"/>
+        </w:rPr>
+        <w:drawing>
+          <wp:inline distT="0" distB="0" distL="0" distR="0">
+            <wp:extent cx="822607" cy="787302"/>
+            <wp:effectExtent l="0" t="0" r="0" b="0"/>
+            <wp:docPr id="6" name="0 Imagen"/>
+            <wp:cNvGraphicFramePr>
+              <a:graphicFrameLocks xmlns:a="http://schemas.openxmlformats.org/drawingml/2006/main" noChangeAspect="1"/>
+            </wp:cNvGraphicFramePr>
+            <a:graphic xmlns:a="http://schemas.openxmlformats.org/drawingml/2006/main">
+              <a:graphicData uri="http://schemas.openxmlformats.org/drawingml/2006/picture">
+                <pic:pic xmlns:pic="http://schemas.openxmlformats.org/drawingml/2006/picture">
+                  <pic:nvPicPr>
+                    <pic:cNvPr id="0" name="emojis-6058763_1280-removebg-preview.png"/>
+                    <pic:cNvPicPr/>
+                  </pic:nvPicPr>
+                  <pic:blipFill rotWithShape="1">
+                    <a:blip r:embed="rId28">
+                      <a:extLst>
+                        <a:ext uri="{28A0092B-C50C-407E-A947-70E740481C1C}">
+                          <a14:useLocalDpi xmlns:a14="http://schemas.microsoft.com/office/drawing/2010/main" val="0"/>
+                        </a:ext>
+                      </a:extLst>
+                    </a:blip>
+                    <a:srcRect l="68841" t="-850" r="-1777" b="69263"/>
+                    <a:stretch/>
+                  </pic:blipFill>
+                  <pic:spPr bwMode="auto">
+                    <a:xfrm>
+                      <a:off x="0" y="0"/>
+                      <a:ext cx="822434" cy="787137"/>
+                    </a:xfrm>
+                    <a:prstGeom prst="rect">
+                      <a:avLst/>
+                    </a:prstGeom>
+                    <a:ln>
+                      <a:noFill/>
+                    </a:ln>
+                    <a:extLst>
+                      <a:ext uri="{53640926-AAD7-44D8-BBD7-CCE9431645EC}">
+                        <a14:shadowObscured xmlns:a14="http://schemas.microsoft.com/office/drawing/2010/main"/>
+                      </a:ext>
+                    </a:extLst>
+                  </pic:spPr>
+                </pic:pic>
+              </a:graphicData>
+            </a:graphic>
+          </wp:inline>
+        </w:drawing>
+      </w:r>
+    </w:p>
+    <w:p>
+      <w:pPr>
+        <w:rPr>
+          <w:color w:val="FF0000"/>
+        </w:rPr>
+      </w:pPr>
+      <w:r>
+        <w:rPr>
+          <w:color w:val="FF0000"/>
+        </w:rPr>
+        <w:t>Imagen de &lt;a href="https://pixabay.com/es/users/blendertimer-9538909/?utm_source=link-attribution&amp;utm_medium=referral&amp;utm_campaign=image&amp;utm_content=6058763"&gt;Daniel Roberts&lt;/a&gt; en &lt;a href="https://pixabay.com/es//?utm_source=link-attribution&amp;utm_medium=referral&amp;utm_campaign=image&amp;utm_content=6058763"&gt;Pixabay&lt;/a&gt;</w:t>
+      </w:r>
+    </w:p>
+    <w:p>
+      <w:pPr>
+        <w:rPr>
+          <w:color w:val="FF0000"/>
+        </w:rPr>
+      </w:pPr>
+    </w:p>
+    <w:p>
+      <w:pPr>
+        <w:spacing w:after="0" w:line="240" w:lineRule="auto"/>
+        <w:rPr>
+          <w:color w:val="FF0000"/>
+        </w:rPr>
+      </w:pPr>
+    </w:p>
     <w:sectPr>
       <w:pgSz w:w="11906" w:h="16838"/>
       <w:pgMar w:top="1417" w:right="1701" w:bottom="426" w:left="1701" w:header="708" w:footer="708" w:gutter="0"/>
@@ -1448,6 +1954,315 @@
     </w:sectPr>
   </w:body>
 </w:document>
+</file>
+
+<file path=word/numbering.xml><?xml version="1.0" encoding="utf-8"?>
+<w:numbering xmlns:wpc="http://schemas.microsoft.com/office/word/2010/wordprocessingCanvas" xmlns:mc="http://schemas.openxmlformats.org/markup-compatibility/2006" xmlns:o="urn:schemas-microsoft-com:office:office" xmlns:r="http://schemas.openxmlformats.org/officeDocument/2006/relationships" xmlns:m="http://schemas.openxmlformats.org/officeDocument/2006/math" xmlns:v="urn:schemas-microsoft-com:vml" xmlns:wp14="http://schemas.microsoft.com/office/word/2010/wordprocessingDrawing" xmlns:wp="http://schemas.openxmlformats.org/drawingml/2006/wordprocessingDrawing" xmlns:w10="urn:schemas-microsoft-com:office:word" xmlns:w="http://schemas.openxmlformats.org/wordprocessingml/2006/main" xmlns:w14="http://schemas.microsoft.com/office/word/2010/wordml" xmlns:wpg="http://schemas.microsoft.com/office/word/2010/wordprocessingGroup" xmlns:wpi="http://schemas.microsoft.com/office/word/2010/wordprocessingInk" xmlns:wne="http://schemas.microsoft.com/office/word/2006/wordml" xmlns:wps="http://schemas.microsoft.com/office/word/2010/wordprocessingShape" mc:Ignorable="w14 wp14">
+  <w:abstractNum w:abstractNumId="0">
+    <w:nsid w:val="010422D7"/>
+    <w:multiLevelType w:val="multilevel"/>
+    <w:tmpl w:val="90B4C63A"/>
+    <w:lvl w:ilvl="0">
+      <w:start w:val="1"/>
+      <w:numFmt w:val="bullet"/>
+      <w:lvlText w:val=""/>
+      <w:lvlJc w:val="left"/>
+      <w:pPr>
+        <w:tabs>
+          <w:tab w:val="num" w:pos="720"/>
+        </w:tabs>
+        <w:ind w:left="720" w:hanging="360"/>
+      </w:pPr>
+      <w:rPr>
+        <w:rFonts w:ascii="Symbol" w:hAnsi="Symbol" w:hint="default"/>
+        <w:sz w:val="20"/>
+      </w:rPr>
+    </w:lvl>
+    <w:lvl w:ilvl="1" w:tentative="1">
+      <w:start w:val="1"/>
+      <w:numFmt w:val="bullet"/>
+      <w:lvlText w:val="o"/>
+      <w:lvlJc w:val="left"/>
+      <w:pPr>
+        <w:tabs>
+          <w:tab w:val="num" w:pos="1440"/>
+        </w:tabs>
+        <w:ind w:left="1440" w:hanging="360"/>
+      </w:pPr>
+      <w:rPr>
+        <w:rFonts w:ascii="Courier New" w:hAnsi="Courier New" w:hint="default"/>
+        <w:sz w:val="20"/>
+      </w:rPr>
+    </w:lvl>
+    <w:lvl w:ilvl="2" w:tentative="1">
+      <w:start w:val="1"/>
+      <w:numFmt w:val="bullet"/>
+      <w:lvlText w:val=""/>
+      <w:lvlJc w:val="left"/>
+      <w:pPr>
+        <w:tabs>
+          <w:tab w:val="num" w:pos="2160"/>
+        </w:tabs>
+        <w:ind w:left="2160" w:hanging="360"/>
+      </w:pPr>
+      <w:rPr>
+        <w:rFonts w:ascii="Wingdings" w:hAnsi="Wingdings" w:hint="default"/>
+        <w:sz w:val="20"/>
+      </w:rPr>
+    </w:lvl>
+    <w:lvl w:ilvl="3" w:tentative="1">
+      <w:start w:val="1"/>
+      <w:numFmt w:val="bullet"/>
+      <w:lvlText w:val=""/>
+      <w:lvlJc w:val="left"/>
+      <w:pPr>
+        <w:tabs>
+          <w:tab w:val="num" w:pos="2880"/>
+        </w:tabs>
+        <w:ind w:left="2880" w:hanging="360"/>
+      </w:pPr>
+      <w:rPr>
+        <w:rFonts w:ascii="Wingdings" w:hAnsi="Wingdings" w:hint="default"/>
+        <w:sz w:val="20"/>
+      </w:rPr>
+    </w:lvl>
+    <w:lvl w:ilvl="4" w:tentative="1">
+      <w:start w:val="1"/>
+      <w:numFmt w:val="bullet"/>
+      <w:lvlText w:val=""/>
+      <w:lvlJc w:val="left"/>
+      <w:pPr>
+        <w:tabs>
+          <w:tab w:val="num" w:pos="3600"/>
+        </w:tabs>
+        <w:ind w:left="3600" w:hanging="360"/>
+      </w:pPr>
+      <w:rPr>
+        <w:rFonts w:ascii="Wingdings" w:hAnsi="Wingdings" w:hint="default"/>
+        <w:sz w:val="20"/>
+      </w:rPr>
+    </w:lvl>
+    <w:lvl w:ilvl="5" w:tentative="1">
+      <w:start w:val="1"/>
+      <w:numFmt w:val="bullet"/>
+      <w:lvlText w:val=""/>
+      <w:lvlJc w:val="left"/>
+      <w:pPr>
+        <w:tabs>
+          <w:tab w:val="num" w:pos="4320"/>
+        </w:tabs>
+        <w:ind w:left="4320" w:hanging="360"/>
+      </w:pPr>
+      <w:rPr>
+        <w:rFonts w:ascii="Wingdings" w:hAnsi="Wingdings" w:hint="default"/>
+        <w:sz w:val="20"/>
+      </w:rPr>
+    </w:lvl>
+    <w:lvl w:ilvl="6" w:tentative="1">
+      <w:start w:val="1"/>
+      <w:numFmt w:val="bullet"/>
+      <w:lvlText w:val=""/>
+      <w:lvlJc w:val="left"/>
+      <w:pPr>
+        <w:tabs>
+          <w:tab w:val="num" w:pos="5040"/>
+        </w:tabs>
+        <w:ind w:left="5040" w:hanging="360"/>
+      </w:pPr>
+      <w:rPr>
+        <w:rFonts w:ascii="Wingdings" w:hAnsi="Wingdings" w:hint="default"/>
+        <w:sz w:val="20"/>
+      </w:rPr>
+    </w:lvl>
+    <w:lvl w:ilvl="7" w:tentative="1">
+      <w:start w:val="1"/>
+      <w:numFmt w:val="bullet"/>
+      <w:lvlText w:val=""/>
+      <w:lvlJc w:val="left"/>
+      <w:pPr>
+        <w:tabs>
+          <w:tab w:val="num" w:pos="5760"/>
+        </w:tabs>
+        <w:ind w:left="5760" w:hanging="360"/>
+      </w:pPr>
+      <w:rPr>
+        <w:rFonts w:ascii="Wingdings" w:hAnsi="Wingdings" w:hint="default"/>
+        <w:sz w:val="20"/>
+      </w:rPr>
+    </w:lvl>
+    <w:lvl w:ilvl="8" w:tentative="1">
+      <w:start w:val="1"/>
+      <w:numFmt w:val="bullet"/>
+      <w:lvlText w:val=""/>
+      <w:lvlJc w:val="left"/>
+      <w:pPr>
+        <w:tabs>
+          <w:tab w:val="num" w:pos="6480"/>
+        </w:tabs>
+        <w:ind w:left="6480" w:hanging="360"/>
+      </w:pPr>
+      <w:rPr>
+        <w:rFonts w:ascii="Wingdings" w:hAnsi="Wingdings" w:hint="default"/>
+        <w:sz w:val="20"/>
+      </w:rPr>
+    </w:lvl>
+  </w:abstractNum>
+  <w:abstractNum w:abstractNumId="1">
+    <w:nsid w:val="4BA957FE"/>
+    <w:multiLevelType w:val="multilevel"/>
+    <w:tmpl w:val="FE885158"/>
+    <w:lvl w:ilvl="0">
+      <w:start w:val="1"/>
+      <w:numFmt w:val="bullet"/>
+      <w:lvlText w:val=""/>
+      <w:lvlJc w:val="left"/>
+      <w:pPr>
+        <w:tabs>
+          <w:tab w:val="num" w:pos="720"/>
+        </w:tabs>
+        <w:ind w:left="720" w:hanging="360"/>
+      </w:pPr>
+      <w:rPr>
+        <w:rFonts w:ascii="Symbol" w:hAnsi="Symbol" w:hint="default"/>
+        <w:sz w:val="20"/>
+      </w:rPr>
+    </w:lvl>
+    <w:lvl w:ilvl="1">
+      <w:start w:val="1"/>
+      <w:numFmt w:val="bullet"/>
+      <w:lvlText w:val="o"/>
+      <w:lvlJc w:val="left"/>
+      <w:pPr>
+        <w:tabs>
+          <w:tab w:val="num" w:pos="1440"/>
+        </w:tabs>
+        <w:ind w:left="1440" w:hanging="360"/>
+      </w:pPr>
+      <w:rPr>
+        <w:rFonts w:ascii="Courier New" w:hAnsi="Courier New" w:hint="default"/>
+        <w:sz w:val="20"/>
+      </w:rPr>
+    </w:lvl>
+    <w:lvl w:ilvl="2" w:tentative="1">
+      <w:start w:val="1"/>
+      <w:numFmt w:val="bullet"/>
+      <w:lvlText w:val=""/>
+      <w:lvlJc w:val="left"/>
+      <w:pPr>
+        <w:tabs>
+          <w:tab w:val="num" w:pos="2160"/>
+        </w:tabs>
+        <w:ind w:left="2160" w:hanging="360"/>
+      </w:pPr>
+      <w:rPr>
+        <w:rFonts w:ascii="Wingdings" w:hAnsi="Wingdings" w:hint="default"/>
+        <w:sz w:val="20"/>
+      </w:rPr>
+    </w:lvl>
+    <w:lvl w:ilvl="3" w:tentative="1">
+      <w:start w:val="1"/>
+      <w:numFmt w:val="bullet"/>
+      <w:lvlText w:val=""/>
+      <w:lvlJc w:val="left"/>
+      <w:pPr>
+        <w:tabs>
+          <w:tab w:val="num" w:pos="2880"/>
+        </w:tabs>
+        <w:ind w:left="2880" w:hanging="360"/>
+      </w:pPr>
+      <w:rPr>
+        <w:rFonts w:ascii="Wingdings" w:hAnsi="Wingdings" w:hint="default"/>
+        <w:sz w:val="20"/>
+      </w:rPr>
+    </w:lvl>
+    <w:lvl w:ilvl="4" w:tentative="1">
+      <w:start w:val="1"/>
+      <w:numFmt w:val="bullet"/>
+      <w:lvlText w:val=""/>
+      <w:lvlJc w:val="left"/>
+      <w:pPr>
+        <w:tabs>
+          <w:tab w:val="num" w:pos="3600"/>
+        </w:tabs>
+        <w:ind w:left="3600" w:hanging="360"/>
+      </w:pPr>
+      <w:rPr>
+        <w:rFonts w:ascii="Wingdings" w:hAnsi="Wingdings" w:hint="default"/>
+        <w:sz w:val="20"/>
+      </w:rPr>
+    </w:lvl>
+    <w:lvl w:ilvl="5" w:tentative="1">
+      <w:start w:val="1"/>
+      <w:numFmt w:val="bullet"/>
+      <w:lvlText w:val=""/>
+      <w:lvlJc w:val="left"/>
+      <w:pPr>
+        <w:tabs>
+          <w:tab w:val="num" w:pos="4320"/>
+        </w:tabs>
+        <w:ind w:left="4320" w:hanging="360"/>
+      </w:pPr>
+      <w:rPr>
+        <w:rFonts w:ascii="Wingdings" w:hAnsi="Wingdings" w:hint="default"/>
+        <w:sz w:val="20"/>
+      </w:rPr>
+    </w:lvl>
+    <w:lvl w:ilvl="6" w:tentative="1">
+      <w:start w:val="1"/>
+      <w:numFmt w:val="bullet"/>
+      <w:lvlText w:val=""/>
+      <w:lvlJc w:val="left"/>
+      <w:pPr>
+        <w:tabs>
+          <w:tab w:val="num" w:pos="5040"/>
+        </w:tabs>
+        <w:ind w:left="5040" w:hanging="360"/>
+      </w:pPr>
+      <w:rPr>
+        <w:rFonts w:ascii="Wingdings" w:hAnsi="Wingdings" w:hint="default"/>
+        <w:sz w:val="20"/>
+      </w:rPr>
+    </w:lvl>
+    <w:lvl w:ilvl="7" w:tentative="1">
+      <w:start w:val="1"/>
+      <w:numFmt w:val="bullet"/>
+      <w:lvlText w:val=""/>
+      <w:lvlJc w:val="left"/>
+      <w:pPr>
+        <w:tabs>
+          <w:tab w:val="num" w:pos="5760"/>
+        </w:tabs>
+        <w:ind w:left="5760" w:hanging="360"/>
+      </w:pPr>
+      <w:rPr>
+        <w:rFonts w:ascii="Wingdings" w:hAnsi="Wingdings" w:hint="default"/>
+        <w:sz w:val="20"/>
+      </w:rPr>
+    </w:lvl>
+    <w:lvl w:ilvl="8" w:tentative="1">
+      <w:start w:val="1"/>
+      <w:numFmt w:val="bullet"/>
+      <w:lvlText w:val=""/>
+      <w:lvlJc w:val="left"/>
+      <w:pPr>
+        <w:tabs>
+          <w:tab w:val="num" w:pos="6480"/>
+        </w:tabs>
+        <w:ind w:left="6480" w:hanging="360"/>
+      </w:pPr>
+      <w:rPr>
+        <w:rFonts w:ascii="Wingdings" w:hAnsi="Wingdings" w:hint="default"/>
+        <w:sz w:val="20"/>
+      </w:rPr>
+    </w:lvl>
+  </w:abstractNum>
+  <w:num w:numId="1">
+    <w:abstractNumId w:val="1"/>
+  </w:num>
+  <w:num w:numId="2">
+    <w:abstractNumId w:val="0"/>
+  </w:num>
+</w:numbering>
 </file>
 
 <file path=word/styles.xml><?xml version="1.0" encoding="utf-8"?>
@@ -1610,6 +2425,26 @@
     <w:name w:val="Normal"/>
     <w:qFormat/>
   </w:style>
+  <w:style w:type="paragraph" w:styleId="Ttulo2">
+    <w:name w:val="heading 2"/>
+    <w:basedOn w:val="Normal"/>
+    <w:link w:val="Ttulo2Car"/>
+    <w:uiPriority w:val="9"/>
+    <w:qFormat/>
+    <w:rsid w:val="00C61612"/>
+    <w:pPr>
+      <w:spacing w:before="100" w:beforeAutospacing="1" w:after="100" w:afterAutospacing="1" w:line="240" w:lineRule="auto"/>
+      <w:outlineLvl w:val="1"/>
+    </w:pPr>
+    <w:rPr>
+      <w:rFonts w:ascii="Times New Roman" w:eastAsia="Times New Roman" w:hAnsi="Times New Roman" w:cs="Times New Roman"/>
+      <w:b/>
+      <w:bCs/>
+      <w:sz w:val="36"/>
+      <w:szCs w:val="36"/>
+      <w:lang w:eastAsia="es-AR"/>
+    </w:rPr>
+  </w:style>
   <w:style w:type="character" w:default="1" w:styleId="Fuentedeprrafopredeter">
     <w:name w:val="Default Paragraph Font"/>
     <w:uiPriority w:val="1"/>
@@ -1665,6 +2500,93 @@
       <w:rFonts w:ascii="Tahoma" w:hAnsi="Tahoma" w:cs="Tahoma"/>
       <w:sz w:val="16"/>
       <w:szCs w:val="16"/>
+    </w:rPr>
+  </w:style>
+  <w:style w:type="paragraph" w:styleId="Ttulo">
+    <w:name w:val="Title"/>
+    <w:basedOn w:val="Normal"/>
+    <w:next w:val="Normal"/>
+    <w:link w:val="TtuloCar"/>
+    <w:uiPriority w:val="10"/>
+    <w:qFormat/>
+    <w:rsid w:val="003B1E49"/>
+    <w:pPr>
+      <w:pBdr>
+        <w:bottom w:val="single" w:sz="8" w:space="4" w:color="4F81BD" w:themeColor="accent1"/>
+      </w:pBdr>
+      <w:spacing w:after="300" w:line="240" w:lineRule="auto"/>
+      <w:contextualSpacing/>
+    </w:pPr>
+    <w:rPr>
+      <w:rFonts w:asciiTheme="majorHAnsi" w:eastAsiaTheme="majorEastAsia" w:hAnsiTheme="majorHAnsi" w:cstheme="majorBidi"/>
+      <w:color w:val="17365D" w:themeColor="text2" w:themeShade="BF"/>
+      <w:spacing w:val="5"/>
+      <w:kern w:val="28"/>
+      <w:sz w:val="52"/>
+      <w:szCs w:val="52"/>
+    </w:rPr>
+  </w:style>
+  <w:style w:type="character" w:customStyle="1" w:styleId="TtuloCar">
+    <w:name w:val="Título Car"/>
+    <w:basedOn w:val="Fuentedeprrafopredeter"/>
+    <w:link w:val="Ttulo"/>
+    <w:uiPriority w:val="10"/>
+    <w:rsid w:val="003B1E49"/>
+    <w:rPr>
+      <w:rFonts w:asciiTheme="majorHAnsi" w:eastAsiaTheme="majorEastAsia" w:hAnsiTheme="majorHAnsi" w:cstheme="majorBidi"/>
+      <w:color w:val="17365D" w:themeColor="text2" w:themeShade="BF"/>
+      <w:spacing w:val="5"/>
+      <w:kern w:val="28"/>
+      <w:sz w:val="52"/>
+      <w:szCs w:val="52"/>
+    </w:rPr>
+  </w:style>
+  <w:style w:type="character" w:customStyle="1" w:styleId="Ttulo2Car">
+    <w:name w:val="Título 2 Car"/>
+    <w:basedOn w:val="Fuentedeprrafopredeter"/>
+    <w:link w:val="Ttulo2"/>
+    <w:uiPriority w:val="9"/>
+    <w:rsid w:val="00C61612"/>
+    <w:rPr>
+      <w:rFonts w:ascii="Times New Roman" w:eastAsia="Times New Roman" w:hAnsi="Times New Roman" w:cs="Times New Roman"/>
+      <w:b/>
+      <w:bCs/>
+      <w:sz w:val="36"/>
+      <w:szCs w:val="36"/>
+      <w:lang w:eastAsia="es-AR"/>
+    </w:rPr>
+  </w:style>
+  <w:style w:type="character" w:styleId="Textoennegrita">
+    <w:name w:val="Strong"/>
+    <w:basedOn w:val="Fuentedeprrafopredeter"/>
+    <w:uiPriority w:val="22"/>
+    <w:qFormat/>
+    <w:rsid w:val="00C61612"/>
+    <w:rPr>
+      <w:b/>
+      <w:bCs/>
+    </w:rPr>
+  </w:style>
+  <w:style w:type="character" w:styleId="nfasis">
+    <w:name w:val="Emphasis"/>
+    <w:basedOn w:val="Fuentedeprrafopredeter"/>
+    <w:uiPriority w:val="20"/>
+    <w:qFormat/>
+    <w:rsid w:val="00E05D04"/>
+    <w:rPr>
+      <w:i/>
+      <w:iCs/>
+    </w:rPr>
+  </w:style>
+  <w:style w:type="character" w:styleId="Hipervnculo">
+    <w:name w:val="Hyperlink"/>
+    <w:basedOn w:val="Fuentedeprrafopredeter"/>
+    <w:uiPriority w:val="99"/>
+    <w:unhideWhenUsed/>
+    <w:rsid w:val="00E05D04"/>
+    <w:rPr>
+      <w:color w:val="0000FF"/>
+      <w:u w:val="single"/>
     </w:rPr>
   </w:style>
 </w:styles>
@@ -1830,6 +2752,26 @@
     <w:name w:val="Normal"/>
     <w:qFormat/>
   </w:style>
+  <w:style w:type="paragraph" w:styleId="Ttulo2">
+    <w:name w:val="heading 2"/>
+    <w:basedOn w:val="Normal"/>
+    <w:link w:val="Ttulo2Car"/>
+    <w:uiPriority w:val="9"/>
+    <w:qFormat/>
+    <w:rsid w:val="00C61612"/>
+    <w:pPr>
+      <w:spacing w:before="100" w:beforeAutospacing="1" w:after="100" w:afterAutospacing="1" w:line="240" w:lineRule="auto"/>
+      <w:outlineLvl w:val="1"/>
+    </w:pPr>
+    <w:rPr>
+      <w:rFonts w:ascii="Times New Roman" w:eastAsia="Times New Roman" w:hAnsi="Times New Roman" w:cs="Times New Roman"/>
+      <w:b/>
+      <w:bCs/>
+      <w:sz w:val="36"/>
+      <w:szCs w:val="36"/>
+      <w:lang w:eastAsia="es-AR"/>
+    </w:rPr>
+  </w:style>
   <w:style w:type="character" w:default="1" w:styleId="Fuentedeprrafopredeter">
     <w:name w:val="Default Paragraph Font"/>
     <w:uiPriority w:val="1"/>
@@ -1885,6 +2827,93 @@
       <w:rFonts w:ascii="Tahoma" w:hAnsi="Tahoma" w:cs="Tahoma"/>
       <w:sz w:val="16"/>
       <w:szCs w:val="16"/>
+    </w:rPr>
+  </w:style>
+  <w:style w:type="paragraph" w:styleId="Ttulo">
+    <w:name w:val="Title"/>
+    <w:basedOn w:val="Normal"/>
+    <w:next w:val="Normal"/>
+    <w:link w:val="TtuloCar"/>
+    <w:uiPriority w:val="10"/>
+    <w:qFormat/>
+    <w:rsid w:val="003B1E49"/>
+    <w:pPr>
+      <w:pBdr>
+        <w:bottom w:val="single" w:sz="8" w:space="4" w:color="4F81BD" w:themeColor="accent1"/>
+      </w:pBdr>
+      <w:spacing w:after="300" w:line="240" w:lineRule="auto"/>
+      <w:contextualSpacing/>
+    </w:pPr>
+    <w:rPr>
+      <w:rFonts w:asciiTheme="majorHAnsi" w:eastAsiaTheme="majorEastAsia" w:hAnsiTheme="majorHAnsi" w:cstheme="majorBidi"/>
+      <w:color w:val="17365D" w:themeColor="text2" w:themeShade="BF"/>
+      <w:spacing w:val="5"/>
+      <w:kern w:val="28"/>
+      <w:sz w:val="52"/>
+      <w:szCs w:val="52"/>
+    </w:rPr>
+  </w:style>
+  <w:style w:type="character" w:customStyle="1" w:styleId="TtuloCar">
+    <w:name w:val="Título Car"/>
+    <w:basedOn w:val="Fuentedeprrafopredeter"/>
+    <w:link w:val="Ttulo"/>
+    <w:uiPriority w:val="10"/>
+    <w:rsid w:val="003B1E49"/>
+    <w:rPr>
+      <w:rFonts w:asciiTheme="majorHAnsi" w:eastAsiaTheme="majorEastAsia" w:hAnsiTheme="majorHAnsi" w:cstheme="majorBidi"/>
+      <w:color w:val="17365D" w:themeColor="text2" w:themeShade="BF"/>
+      <w:spacing w:val="5"/>
+      <w:kern w:val="28"/>
+      <w:sz w:val="52"/>
+      <w:szCs w:val="52"/>
+    </w:rPr>
+  </w:style>
+  <w:style w:type="character" w:customStyle="1" w:styleId="Ttulo2Car">
+    <w:name w:val="Título 2 Car"/>
+    <w:basedOn w:val="Fuentedeprrafopredeter"/>
+    <w:link w:val="Ttulo2"/>
+    <w:uiPriority w:val="9"/>
+    <w:rsid w:val="00C61612"/>
+    <w:rPr>
+      <w:rFonts w:ascii="Times New Roman" w:eastAsia="Times New Roman" w:hAnsi="Times New Roman" w:cs="Times New Roman"/>
+      <w:b/>
+      <w:bCs/>
+      <w:sz w:val="36"/>
+      <w:szCs w:val="36"/>
+      <w:lang w:eastAsia="es-AR"/>
+    </w:rPr>
+  </w:style>
+  <w:style w:type="character" w:styleId="Textoennegrita">
+    <w:name w:val="Strong"/>
+    <w:basedOn w:val="Fuentedeprrafopredeter"/>
+    <w:uiPriority w:val="22"/>
+    <w:qFormat/>
+    <w:rsid w:val="00C61612"/>
+    <w:rPr>
+      <w:b/>
+      <w:bCs/>
+    </w:rPr>
+  </w:style>
+  <w:style w:type="character" w:styleId="nfasis">
+    <w:name w:val="Emphasis"/>
+    <w:basedOn w:val="Fuentedeprrafopredeter"/>
+    <w:uiPriority w:val="20"/>
+    <w:qFormat/>
+    <w:rsid w:val="00E05D04"/>
+    <w:rPr>
+      <w:i/>
+      <w:iCs/>
+    </w:rPr>
+  </w:style>
+  <w:style w:type="character" w:styleId="Hipervnculo">
+    <w:name w:val="Hyperlink"/>
+    <w:basedOn w:val="Fuentedeprrafopredeter"/>
+    <w:uiPriority w:val="99"/>
+    <w:unhideWhenUsed/>
+    <w:rsid w:val="00E05D04"/>
+    <w:rPr>
+      <w:color w:val="0000FF"/>
+      <w:u w:val="single"/>
     </w:rPr>
   </w:style>
 </w:styles>

</xml_diff>